<commit_message>
Added YAML files and updated some of the README.md files
</commit_message>
<xml_diff>
--- a/day-1/exercises/Kubernetes-Lab.docx
+++ b/day-1/exercises/Kubernetes-Lab.docx
@@ -24,19 +24,7 @@
           <w:rPr>
             <w:rStyle w:val="Hyperlink"/>
           </w:rPr>
-          <w:t>https://www.oracle.co</w:t>
-        </w:r>
-        <w:r>
-          <w:rPr>
-            <w:rStyle w:val="Hyperlink"/>
-          </w:rPr>
-          <w:t>m</w:t>
-        </w:r>
-        <w:r>
-          <w:rPr>
-            <w:rStyle w:val="Hyperlink"/>
-          </w:rPr>
-          <w:t>/webfolder/technetwork/tutorials/obe/oci/oke-full/index.html</w:t>
+          <w:t>https://www.oracle.com/webfolder/technetwork/tutorials/obe/oci/oke-full/index.html</w:t>
         </w:r>
       </w:hyperlink>
     </w:p>
@@ -77,7 +65,7 @@
         </w:numPr>
       </w:pPr>
       <w:r>
-        <w:t>We will be using the Phoenix Region</w:t>
+        <w:t>We will be doing a quick create.</w:t>
       </w:r>
     </w:p>
     <w:p>
@@ -89,7 +77,13 @@
         </w:numPr>
       </w:pPr>
       <w:r>
-        <w:t>You can name your cluster anything you like. It does not have to be tutorial</w:t>
+        <w:t xml:space="preserve">Kubernetes </w:t>
+      </w:r>
+      <w:r>
+        <w:rPr>
+          <w:color w:val="FF0000"/>
+        </w:rPr>
+        <w:t>version 1.11.5</w:t>
       </w:r>
     </w:p>
     <w:p>
@@ -101,6 +95,116 @@
         </w:numPr>
       </w:pPr>
       <w:r>
+        <w:t xml:space="preserve">Create Node Pool use </w:t>
+      </w:r>
+      <w:r>
+        <w:rPr>
+          <w:color w:val="FF0000"/>
+        </w:rPr>
+        <w:t>VM</w:t>
+      </w:r>
+      <w:r>
+        <w:rPr>
+          <w:color w:val="FF0000"/>
+        </w:rPr>
+        <w:t>.</w:t>
+      </w:r>
+      <w:bookmarkStart w:id="0" w:name="_GoBack"/>
+      <w:bookmarkEnd w:id="0"/>
+      <w:r>
+        <w:rPr>
+          <w:color w:val="FF0000"/>
+        </w:rPr>
+        <w:t>Standard2.2</w:t>
+      </w:r>
+    </w:p>
+    <w:p>
+      <w:pPr>
+        <w:pStyle w:val="ListParagraph"/>
+        <w:numPr>
+          <w:ilvl w:val="1"/>
+          <w:numId w:val="2"/>
+        </w:numPr>
+      </w:pPr>
+      <w:r>
+        <w:t xml:space="preserve">Quantity </w:t>
+      </w:r>
+      <w:r>
+        <w:rPr>
+          <w:color w:val="FF0000"/>
+        </w:rPr>
+        <w:t>per subnet 1</w:t>
+      </w:r>
+    </w:p>
+    <w:p>
+      <w:pPr>
+        <w:pStyle w:val="ListParagraph"/>
+        <w:numPr>
+          <w:ilvl w:val="1"/>
+          <w:numId w:val="2"/>
+        </w:numPr>
+      </w:pPr>
+      <w:r>
+        <w:t>Additional Add-ons</w:t>
+      </w:r>
+    </w:p>
+    <w:p>
+      <w:pPr>
+        <w:pStyle w:val="ListParagraph"/>
+        <w:numPr>
+          <w:ilvl w:val="2"/>
+          <w:numId w:val="2"/>
+        </w:numPr>
+      </w:pPr>
+      <w:r>
+        <w:t>Kubernetes dashboard enabled (selected)</w:t>
+      </w:r>
+    </w:p>
+    <w:p>
+      <w:pPr>
+        <w:pStyle w:val="ListParagraph"/>
+        <w:numPr>
+          <w:ilvl w:val="2"/>
+          <w:numId w:val="2"/>
+        </w:numPr>
+      </w:pPr>
+      <w:r>
+        <w:t>Tiller (helm) enabled (selected)</w:t>
+      </w:r>
+    </w:p>
+    <w:p>
+      <w:pPr>
+        <w:pStyle w:val="ListParagraph"/>
+        <w:numPr>
+          <w:ilvl w:val="1"/>
+          <w:numId w:val="2"/>
+        </w:numPr>
+      </w:pPr>
+      <w:r>
+        <w:t>We will be using the Phoenix Region</w:t>
+      </w:r>
+    </w:p>
+    <w:p>
+      <w:pPr>
+        <w:pStyle w:val="ListParagraph"/>
+        <w:numPr>
+          <w:ilvl w:val="1"/>
+          <w:numId w:val="2"/>
+        </w:numPr>
+      </w:pPr>
+      <w:r>
+        <w:t>You can name your cluster anything you like. It does not have to be tutorial</w:t>
+      </w:r>
+    </w:p>
+    <w:p>
+      <w:pPr>
+        <w:pStyle w:val="ListParagraph"/>
+        <w:numPr>
+          <w:ilvl w:val="1"/>
+          <w:numId w:val="2"/>
+        </w:numPr>
+      </w:pPr>
+      <w:r>
         <w:t>Only go through step 5</w:t>
       </w:r>
     </w:p>
@@ -392,6 +496,7 @@
         </w:numPr>
       </w:pPr>
       <w:r>
+        <w:lastRenderedPageBreak/>
         <w:t xml:space="preserve">Decrease the desired number of pods to 2 and click </w:t>
       </w:r>
       <w:r>
@@ -443,7 +548,6 @@
         </w:numPr>
       </w:pPr>
       <w:r>
-        <w:lastRenderedPageBreak/>
         <w:t>Scale the number of pods back to a number smaller than the number of workers nodes you have. What do you observe and what do you think happened?</w:t>
       </w:r>
     </w:p>
@@ -822,10 +926,7 @@
         </w:numPr>
       </w:pPr>
       <w:r>
-        <w:t>Create 3 namespaces</w:t>
-      </w:r>
-      <w:r>
-        <w:t xml:space="preserve"> (dev, test, prod)</w:t>
+        <w:t>Create 3 namespaces (dev, test, prod)</w:t>
       </w:r>
     </w:p>
     <w:p>
@@ -860,13 +961,7 @@
         <w:rPr>
           <w:rStyle w:val="HTMLCode"/>
         </w:rPr>
-        <w:t xml:space="preserve"> create namespace </w:t>
-      </w:r>
-      <w:r>
-        <w:rPr>
-          <w:rStyle w:val="HTMLCode"/>
-        </w:rPr>
-        <w:t>&lt;namespace name&gt;</w:t>
+        <w:t xml:space="preserve"> create namespace &lt;namespace name&gt;</w:t>
       </w:r>
     </w:p>
     <w:p>
@@ -890,6 +985,7 @@
         </w:numPr>
       </w:pPr>
       <w:r>
+        <w:lastRenderedPageBreak/>
         <w:t xml:space="preserve">Deploy the </w:t>
       </w:r>
       <w:proofErr w:type="spellStart"/>
@@ -989,7 +1085,6 @@
         <w:pStyle w:val="Heading1"/>
       </w:pPr>
       <w:r>
-        <w:lastRenderedPageBreak/>
         <w:t>Set quotas to namespaces</w:t>
       </w:r>
     </w:p>
@@ -1936,6 +2031,7 @@
           <w:sz w:val="20"/>
           <w:szCs w:val="20"/>
         </w:rPr>
+        <w:lastRenderedPageBreak/>
         <w:t>kubectl</w:t>
       </w:r>
       <w:proofErr w:type="spellEnd"/>
@@ -1987,7 +2083,6 @@
         </w:numPr>
       </w:pPr>
       <w:r>
-        <w:lastRenderedPageBreak/>
         <w:t xml:space="preserve">Login to the </w:t>
       </w:r>
       <w:r>
@@ -2144,117 +2239,108 @@
           <w:sz w:val="20"/>
           <w:szCs w:val="20"/>
         </w:rPr>
-        <w:t xml:space="preserve"> object-counts -n dev </w:t>
-      </w:r>
-      <w:r>
+        <w:t xml:space="preserve"> object-counts -n dev (do this for each of the namespaces created)</w:t>
+      </w:r>
+    </w:p>
+    <w:p>
+      <w:pPr>
+        <w:pStyle w:val="HTMLPreformatted"/>
+        <w:rPr>
+          <w:rFonts w:asciiTheme="minorHAnsi" w:hAnsiTheme="minorHAnsi" w:cstheme="minorHAnsi"/>
+        </w:rPr>
+      </w:pPr>
+      <w:proofErr w:type="spellStart"/>
+      <w:r>
+        <w:rPr>
+          <w:rFonts w:asciiTheme="minorHAnsi" w:hAnsiTheme="minorHAnsi" w:cstheme="minorHAnsi"/>
+        </w:rPr>
+        <w:t>kubectl</w:t>
+      </w:r>
+      <w:proofErr w:type="spellEnd"/>
+      <w:r>
+        <w:rPr>
+          <w:rFonts w:asciiTheme="minorHAnsi" w:hAnsiTheme="minorHAnsi" w:cstheme="minorHAnsi"/>
+        </w:rPr>
+        <w:t xml:space="preserve"> delete -f </w:t>
+      </w:r>
+      <w:r>
+        <w:rPr>
+          <w:rFonts w:asciiTheme="minorHAnsi" w:hAnsiTheme="minorHAnsi" w:cstheme="minorHAnsi"/>
+        </w:rPr>
+        <w:t>https://raw.githubusercontent.com/karthequian/kubernetesHelloworld/master/hello.yaml</w:t>
+      </w:r>
+    </w:p>
+    <w:p>
+      <w:pPr>
         <w:rPr>
           <w:sz w:val="20"/>
           <w:szCs w:val="20"/>
         </w:rPr>
-        <w:t>(do this for each of the namespaces created)</w:t>
-      </w:r>
-    </w:p>
-    <w:p>
-      <w:pPr>
-        <w:pStyle w:val="HTMLPreformatted"/>
-        <w:rPr>
-          <w:rFonts w:asciiTheme="minorHAnsi" w:hAnsiTheme="minorHAnsi" w:cstheme="minorHAnsi"/>
-        </w:rPr>
       </w:pPr>
       <w:proofErr w:type="spellStart"/>
       <w:r>
-        <w:rPr>
-          <w:rFonts w:asciiTheme="minorHAnsi" w:hAnsiTheme="minorHAnsi" w:cstheme="minorHAnsi"/>
-        </w:rPr>
-        <w:t>kubectl</w:t>
-      </w:r>
-      <w:proofErr w:type="spellEnd"/>
-      <w:r>
-        <w:rPr>
-          <w:rFonts w:asciiTheme="minorHAnsi" w:hAnsiTheme="minorHAnsi" w:cstheme="minorHAnsi"/>
-        </w:rPr>
-        <w:t xml:space="preserve"> delete -f </w:t>
-      </w:r>
-      <w:r>
-        <w:rPr>
-          <w:rFonts w:asciiTheme="minorHAnsi" w:hAnsiTheme="minorHAnsi" w:cstheme="minorHAnsi"/>
-        </w:rPr>
-        <w:t>https://raw.githubusercontent.com/karthequian/kubernetesHelloworld/master/hello.yaml</w:t>
-      </w:r>
-    </w:p>
-    <w:p>
-      <w:pPr>
         <w:rPr>
           <w:sz w:val="20"/>
           <w:szCs w:val="20"/>
         </w:rPr>
-      </w:pPr>
-      <w:proofErr w:type="spellStart"/>
+        <w:t>kubectl</w:t>
+      </w:r>
+      <w:proofErr w:type="spellEnd"/>
       <w:r>
         <w:rPr>
           <w:sz w:val="20"/>
           <w:szCs w:val="20"/>
         </w:rPr>
-        <w:t>kubectl</w:t>
-      </w:r>
-      <w:proofErr w:type="spellEnd"/>
-      <w:r>
+        <w:t xml:space="preserve"> delete namespace dev</w:t>
+      </w:r>
+    </w:p>
+    <w:p>
+      <w:pPr>
         <w:rPr>
           <w:sz w:val="20"/>
           <w:szCs w:val="20"/>
         </w:rPr>
-        <w:t xml:space="preserve"> delete namespace dev</w:t>
-      </w:r>
-    </w:p>
-    <w:p>
-      <w:pPr>
+      </w:pPr>
+      <w:proofErr w:type="spellStart"/>
+      <w:r>
         <w:rPr>
           <w:sz w:val="20"/>
           <w:szCs w:val="20"/>
         </w:rPr>
-      </w:pPr>
-      <w:proofErr w:type="spellStart"/>
+        <w:t>kubectl</w:t>
+      </w:r>
+      <w:proofErr w:type="spellEnd"/>
       <w:r>
         <w:rPr>
           <w:sz w:val="20"/>
           <w:szCs w:val="20"/>
         </w:rPr>
-        <w:t>kubectl</w:t>
-      </w:r>
-      <w:proofErr w:type="spellEnd"/>
-      <w:r>
+        <w:t xml:space="preserve"> delete namespace test</w:t>
+      </w:r>
+    </w:p>
+    <w:p>
+      <w:pPr>
         <w:rPr>
           <w:sz w:val="20"/>
           <w:szCs w:val="20"/>
         </w:rPr>
-        <w:t xml:space="preserve"> delete namespace test</w:t>
-      </w:r>
-    </w:p>
-    <w:p>
-      <w:pPr>
+      </w:pPr>
+      <w:proofErr w:type="spellStart"/>
+      <w:r>
         <w:rPr>
           <w:sz w:val="20"/>
           <w:szCs w:val="20"/>
         </w:rPr>
-      </w:pPr>
-      <w:proofErr w:type="spellStart"/>
+        <w:t>kubectl</w:t>
+      </w:r>
+      <w:proofErr w:type="spellEnd"/>
       <w:r>
         <w:rPr>
           <w:sz w:val="20"/>
           <w:szCs w:val="20"/>
         </w:rPr>
-        <w:t>kubectl</w:t>
-      </w:r>
-      <w:proofErr w:type="spellEnd"/>
-      <w:r>
-        <w:rPr>
-          <w:sz w:val="20"/>
-          <w:szCs w:val="20"/>
-        </w:rPr>
         <w:t xml:space="preserve"> delete namespace prod</w:t>
       </w:r>
-      <w:bookmarkStart w:id="0" w:name="_GoBack"/>
-      <w:bookmarkEnd w:id="0"/>
     </w:p>
     <w:p>
       <w:pPr>
@@ -3297,7 +3383,7 @@
         <w:rFonts w:ascii="Courier New" w:hAnsi="Courier New" w:cs="Courier New" w:hint="default"/>
       </w:rPr>
     </w:lvl>
-    <w:lvl w:ilvl="2" w:tplc="04090005" w:tentative="1">
+    <w:lvl w:ilvl="2" w:tplc="04090005">
       <w:start w:val="1"/>
       <w:numFmt w:val="bullet"/>
       <w:lvlText w:val=""/>

</xml_diff>